<commit_message>
Atualizado Mini Mundo e Diagramas
</commit_message>
<xml_diff>
--- a/POO_Trabalho_Amarildo_Jorge_de_Jesus_Junior.docx
+++ b/POO_Trabalho_Amarildo_Jorge_de_Jesus_Junior.docx
@@ -324,7 +324,14 @@
           <w:sz w:val="24"/>
           <w:szCs w:val="24"/>
         </w:rPr>
-        <w:t>Funcionários que administrarão do Sistema.</w:t>
+        <w:t>Fabricantes de Produtos e Afins</w:t>
+      </w:r>
+      <w:r>
+        <w:rPr>
+          <w:sz w:val="24"/>
+          <w:szCs w:val="24"/>
+        </w:rPr>
+        <w:t>.</w:t>
       </w:r>
     </w:p>
     <w:p>
@@ -357,37 +364,6 @@
     </w:p>
     <w:p>
       <w:pPr>
-        <w:rPr>
-          <w:sz w:val="24"/>
-          <w:szCs w:val="24"/>
-        </w:rPr>
-      </w:pPr>
-      <w:r>
-        <w:rPr>
-          <w:b/>
-          <w:bCs/>
-          <w:sz w:val="28"/>
-          <w:szCs w:val="28"/>
-        </w:rPr>
-        <w:tab/>
-      </w:r>
-      <w:r>
-        <w:rPr>
-          <w:sz w:val="24"/>
-          <w:szCs w:val="24"/>
-        </w:rPr>
-        <w:t>O objetivo para este sistema neste semestre é apresentar uma interface amigável para poder utilizar o sistema de forma a poder substituir as várias planilhas que hoje possuem todas as informações pertinentes</w:t>
-      </w:r>
-      <w:r>
-        <w:rPr>
-          <w:sz w:val="24"/>
-          <w:szCs w:val="24"/>
-        </w:rPr>
-        <w:t>.</w:t>
-      </w:r>
-    </w:p>
-    <w:p>
-      <w:pPr>
         <w:ind w:firstLine="708"/>
         <w:rPr>
           <w:sz w:val="24"/>
@@ -399,7 +375,41 @@
           <w:sz w:val="24"/>
           <w:szCs w:val="24"/>
         </w:rPr>
+        <w:t xml:space="preserve">O objetivo para este sistema neste semestre é apresentar uma interface amigável para poder utilizar o sistema de forma a poder substituir as várias planilhas que hoje possuem todas as informações pertinentes. </w:t>
+      </w:r>
+    </w:p>
+    <w:p>
+      <w:pPr>
+        <w:ind w:firstLine="708"/>
+        <w:rPr>
+          <w:sz w:val="24"/>
+          <w:szCs w:val="24"/>
+        </w:rPr>
+      </w:pPr>
+      <w:r>
+        <w:rPr>
+          <w:i/>
+          <w:iCs/>
+          <w:sz w:val="24"/>
+          <w:szCs w:val="24"/>
+        </w:rPr>
         <w:t>Ao finalizar a transição de planilhas para sistema, o sistema deve ser refinado na parte de funções financeiras que atendam a realidade da distribuidora.</w:t>
+      </w:r>
+      <w:r>
+        <w:rPr>
+          <w:sz w:val="24"/>
+          <w:szCs w:val="24"/>
+        </w:rPr>
+        <w:t xml:space="preserve"> </w:t>
+      </w:r>
+      <w:r>
+        <w:rPr>
+          <w:i/>
+          <w:iCs/>
+          <w:sz w:val="24"/>
+          <w:szCs w:val="24"/>
+        </w:rPr>
+        <w:t>(Não será implementado neste semestre)</w:t>
       </w:r>
     </w:p>
     <w:p>
@@ -460,10 +470,33 @@
       </w:pPr>
       <w:r>
         <w:rPr>
-          <w:sz w:val="24"/>
-          <w:szCs w:val="24"/>
-        </w:rPr>
-        <w:t>Tela de Cadastro de Salões;</w:t>
+          <w:b/>
+          <w:bCs/>
+          <w:sz w:val="24"/>
+          <w:szCs w:val="24"/>
+        </w:rPr>
+        <w:t>Cadastro de Clientes:</w:t>
+      </w:r>
+      <w:r>
+        <w:rPr>
+          <w:sz w:val="24"/>
+          <w:szCs w:val="24"/>
+        </w:rPr>
+        <w:t xml:space="preserve"> afim de ter informações de contato e endereço de cada</w:t>
+      </w:r>
+      <w:r>
+        <w:rPr>
+          <w:sz w:val="24"/>
+          <w:szCs w:val="24"/>
+        </w:rPr>
+        <w:t xml:space="preserve"> cliente</w:t>
+      </w:r>
+      <w:r>
+        <w:rPr>
+          <w:sz w:val="24"/>
+          <w:szCs w:val="24"/>
+        </w:rPr>
+        <w:t>;</w:t>
       </w:r>
     </w:p>
     <w:p>
@@ -480,10 +513,55 @@
       </w:pPr>
       <w:r>
         <w:rPr>
-          <w:sz w:val="24"/>
-          <w:szCs w:val="24"/>
-        </w:rPr>
-        <w:t>Tela de Cadastro de Fabricantes;</w:t>
+          <w:b/>
+          <w:bCs/>
+          <w:sz w:val="24"/>
+          <w:szCs w:val="24"/>
+        </w:rPr>
+        <w:t>Cadastro</w:t>
+      </w:r>
+      <w:r>
+        <w:rPr>
+          <w:b/>
+          <w:bCs/>
+          <w:sz w:val="24"/>
+          <w:szCs w:val="24"/>
+        </w:rPr>
+        <w:t xml:space="preserve"> </w:t>
+      </w:r>
+      <w:r>
+        <w:rPr>
+          <w:b/>
+          <w:bCs/>
+          <w:sz w:val="24"/>
+          <w:szCs w:val="24"/>
+        </w:rPr>
+        <w:t xml:space="preserve">de </w:t>
+      </w:r>
+      <w:r>
+        <w:rPr>
+          <w:b/>
+          <w:bCs/>
+          <w:sz w:val="24"/>
+          <w:szCs w:val="24"/>
+        </w:rPr>
+        <w:t>Representantes</w:t>
+      </w:r>
+      <w:r>
+        <w:rPr>
+          <w:b/>
+          <w:bCs/>
+          <w:sz w:val="24"/>
+          <w:szCs w:val="24"/>
+        </w:rPr>
+        <w:t xml:space="preserve">: </w:t>
+      </w:r>
+      <w:r>
+        <w:rPr>
+          <w:sz w:val="24"/>
+          <w:szCs w:val="24"/>
+        </w:rPr>
+        <w:t>afim de ter informações de contato e rotas;</w:t>
       </w:r>
     </w:p>
     <w:p>
@@ -500,10 +578,33 @@
       </w:pPr>
       <w:r>
         <w:rPr>
-          <w:sz w:val="24"/>
-          <w:szCs w:val="24"/>
-        </w:rPr>
-        <w:t>Tela de Cadastro de Produtos;</w:t>
+          <w:b/>
+          <w:bCs/>
+          <w:sz w:val="24"/>
+          <w:szCs w:val="24"/>
+        </w:rPr>
+        <w:t>Controle de Estoque:</w:t>
+      </w:r>
+      <w:r>
+        <w:rPr>
+          <w:sz w:val="24"/>
+          <w:szCs w:val="24"/>
+        </w:rPr>
+        <w:t xml:space="preserve"> afim de saber a real quantidade e quais produtos </w:t>
+      </w:r>
+      <w:r>
+        <w:rPr>
+          <w:sz w:val="24"/>
+          <w:szCs w:val="24"/>
+        </w:rPr>
+        <w:t>estão sendo vendidos</w:t>
+      </w:r>
+      <w:r>
+        <w:rPr>
+          <w:sz w:val="24"/>
+          <w:szCs w:val="24"/>
+        </w:rPr>
+        <w:t>;</w:t>
       </w:r>
     </w:p>
     <w:p>
@@ -520,10 +621,26 @@
       </w:pPr>
       <w:r>
         <w:rPr>
-          <w:sz w:val="24"/>
-          <w:szCs w:val="24"/>
-        </w:rPr>
-        <w:t>Tela de Cadastro de Acessórios e Equipamentos;</w:t>
+          <w:b/>
+          <w:bCs/>
+          <w:sz w:val="24"/>
+          <w:szCs w:val="24"/>
+        </w:rPr>
+        <w:t>Controle de Pedidos:</w:t>
+      </w:r>
+      <w:r>
+        <w:rPr>
+          <w:sz w:val="24"/>
+          <w:szCs w:val="24"/>
+        </w:rPr>
+        <w:t xml:space="preserve"> afim de ter controle de cada venda realizada</w:t>
+      </w:r>
+      <w:r>
+        <w:rPr>
+          <w:sz w:val="24"/>
+          <w:szCs w:val="24"/>
+        </w:rPr>
+        <w:t>;</w:t>
       </w:r>
     </w:p>
     <w:p>
@@ -540,71 +657,42 @@
       </w:pPr>
       <w:r>
         <w:rPr>
-          <w:sz w:val="24"/>
-          <w:szCs w:val="24"/>
-        </w:rPr>
-        <w:t>Tela de Cadastro de Vendedores;</w:t>
+          <w:b/>
+          <w:bCs/>
+          <w:sz w:val="24"/>
+          <w:szCs w:val="24"/>
+        </w:rPr>
+        <w:t>Controle de Compras:</w:t>
+      </w:r>
+      <w:r>
+        <w:rPr>
+          <w:sz w:val="24"/>
+          <w:szCs w:val="24"/>
+        </w:rPr>
+        <w:t xml:space="preserve"> afim de saber o histórico de cada compra realizada.</w:t>
       </w:r>
     </w:p>
     <w:p>
       <w:pPr>
         <w:pStyle w:val="PargrafodaLista"/>
-        <w:numPr>
-          <w:ilvl w:val="0"/>
-          <w:numId w:val="1"/>
-        </w:numPr>
-        <w:rPr>
-          <w:sz w:val="24"/>
-          <w:szCs w:val="24"/>
-        </w:rPr>
-      </w:pPr>
-      <w:r>
-        <w:rPr>
-          <w:sz w:val="24"/>
-          <w:szCs w:val="24"/>
-        </w:rPr>
-        <w:t>Tela de Login;</w:t>
-      </w:r>
+        <w:ind w:left="1068"/>
+        <w:rPr>
+          <w:b/>
+          <w:bCs/>
+          <w:sz w:val="24"/>
+          <w:szCs w:val="24"/>
+        </w:rPr>
+      </w:pPr>
     </w:p>
     <w:p>
       <w:pPr>
         <w:pStyle w:val="PargrafodaLista"/>
-        <w:numPr>
-          <w:ilvl w:val="0"/>
-          <w:numId w:val="1"/>
-        </w:numPr>
-        <w:rPr>
-          <w:sz w:val="24"/>
-          <w:szCs w:val="24"/>
-        </w:rPr>
-      </w:pPr>
-      <w:r>
-        <w:rPr>
-          <w:sz w:val="24"/>
-          <w:szCs w:val="24"/>
-        </w:rPr>
-        <w:t>Tela Inicial de Menu;</w:t>
-      </w:r>
-    </w:p>
-    <w:p>
-      <w:pPr>
-        <w:pStyle w:val="PargrafodaLista"/>
-        <w:numPr>
-          <w:ilvl w:val="0"/>
-          <w:numId w:val="1"/>
-        </w:numPr>
-        <w:rPr>
-          <w:sz w:val="24"/>
-          <w:szCs w:val="24"/>
-        </w:rPr>
-      </w:pPr>
-      <w:r>
-        <w:rPr>
-          <w:sz w:val="24"/>
-          <w:szCs w:val="24"/>
-        </w:rPr>
-        <w:t>Tela para Consultar Salões, Produtos, Acessórios e Equipamentos.</w:t>
-      </w:r>
+        <w:ind w:left="1068"/>
+        <w:rPr>
+          <w:sz w:val="24"/>
+          <w:szCs w:val="24"/>
+        </w:rPr>
+      </w:pPr>
     </w:p>
     <w:p>
       <w:pPr>
@@ -738,23 +826,15 @@
           <w:noProof/>
         </w:rPr>
       </w:pPr>
-    </w:p>
-    <w:p>
-      <w:pPr>
-        <w:rPr>
-          <w:sz w:val="28"/>
-          <w:szCs w:val="28"/>
-        </w:rPr>
-      </w:pPr>
       <w:r>
         <w:rPr>
           <w:noProof/>
         </w:rPr>
         <w:drawing>
-          <wp:inline distT="0" distB="0" distL="0" distR="0" wp14:anchorId="6896A3D8" wp14:editId="7E9B6032">
-            <wp:extent cx="6524625" cy="4058409"/>
+          <wp:inline distT="0" distB="0" distL="0" distR="0" wp14:anchorId="4B216C96" wp14:editId="08802892">
+            <wp:extent cx="6233822" cy="4022128"/>
             <wp:effectExtent l="0" t="0" r="0" b="0"/>
-            <wp:docPr id="1" name="Imagem 1"/>
+            <wp:docPr id="3" name="Imagem 3"/>
             <wp:cNvGraphicFramePr>
               <a:graphicFrameLocks xmlns:a="http://schemas.openxmlformats.org/drawingml/2006/main" noChangeAspect="1"/>
             </wp:cNvGraphicFramePr>
@@ -762,22 +842,31 @@
               <a:graphicData uri="http://schemas.openxmlformats.org/drawingml/2006/picture">
                 <pic:pic xmlns:pic="http://schemas.openxmlformats.org/drawingml/2006/picture">
                   <pic:nvPicPr>
-                    <pic:cNvPr id="1" name=""/>
-                    <pic:cNvPicPr/>
+                    <pic:cNvPr id="0" name="Picture 1"/>
+                    <pic:cNvPicPr>
+                      <a:picLocks noChangeAspect="1" noChangeArrowheads="1"/>
+                    </pic:cNvPicPr>
                   </pic:nvPicPr>
                   <pic:blipFill rotWithShape="1">
-                    <a:blip r:embed="rId6"/>
-                    <a:srcRect t="458"/>
+                    <a:blip r:embed="rId6">
+                      <a:extLst>
+                        <a:ext uri="{28A0092B-C50C-407E-A947-70E740481C1C}">
+                          <a14:useLocalDpi xmlns:a14="http://schemas.microsoft.com/office/drawing/2010/main" val="0"/>
+                        </a:ext>
+                      </a:extLst>
+                    </a:blip>
+                    <a:srcRect l="6223" t="5670" r="6060" b="54297"/>
                     <a:stretch/>
                   </pic:blipFill>
                   <pic:spPr bwMode="auto">
                     <a:xfrm>
                       <a:off x="0" y="0"/>
-                      <a:ext cx="6529913" cy="4061698"/>
+                      <a:ext cx="6233822" cy="4022128"/>
                     </a:xfrm>
                     <a:prstGeom prst="rect">
                       <a:avLst/>
                     </a:prstGeom>
+                    <a:noFill/>
                     <a:ln>
                       <a:noFill/>
                     </a:ln>
@@ -1032,11 +1121,127 @@
       </w:rPr>
     </w:lvl>
   </w:abstractNum>
+  <w:abstractNum w:abstractNumId="2" w15:restartNumberingAfterBreak="0">
+    <w:nsid w:val="7BA702FC"/>
+    <w:multiLevelType w:val="hybridMultilevel"/>
+    <w:tmpl w:val="6F069E6C"/>
+    <w:lvl w:ilvl="0" w:tplc="04160001">
+      <w:start w:val="1"/>
+      <w:numFmt w:val="bullet"/>
+      <w:lvlText w:val=""/>
+      <w:lvlJc w:val="left"/>
+      <w:pPr>
+        <w:ind w:left="1068" w:hanging="360"/>
+      </w:pPr>
+      <w:rPr>
+        <w:rFonts w:ascii="Symbol" w:hAnsi="Symbol" w:hint="default"/>
+      </w:rPr>
+    </w:lvl>
+    <w:lvl w:ilvl="1" w:tplc="04160003" w:tentative="1">
+      <w:start w:val="1"/>
+      <w:numFmt w:val="bullet"/>
+      <w:lvlText w:val="o"/>
+      <w:lvlJc w:val="left"/>
+      <w:pPr>
+        <w:ind w:left="1788" w:hanging="360"/>
+      </w:pPr>
+      <w:rPr>
+        <w:rFonts w:ascii="Courier New" w:hAnsi="Courier New" w:cs="Courier New" w:hint="default"/>
+      </w:rPr>
+    </w:lvl>
+    <w:lvl w:ilvl="2" w:tplc="04160005" w:tentative="1">
+      <w:start w:val="1"/>
+      <w:numFmt w:val="bullet"/>
+      <w:lvlText w:val=""/>
+      <w:lvlJc w:val="left"/>
+      <w:pPr>
+        <w:ind w:left="2508" w:hanging="360"/>
+      </w:pPr>
+      <w:rPr>
+        <w:rFonts w:ascii="Wingdings" w:hAnsi="Wingdings" w:hint="default"/>
+      </w:rPr>
+    </w:lvl>
+    <w:lvl w:ilvl="3" w:tplc="04160001" w:tentative="1">
+      <w:start w:val="1"/>
+      <w:numFmt w:val="bullet"/>
+      <w:lvlText w:val=""/>
+      <w:lvlJc w:val="left"/>
+      <w:pPr>
+        <w:ind w:left="3228" w:hanging="360"/>
+      </w:pPr>
+      <w:rPr>
+        <w:rFonts w:ascii="Symbol" w:hAnsi="Symbol" w:hint="default"/>
+      </w:rPr>
+    </w:lvl>
+    <w:lvl w:ilvl="4" w:tplc="04160003" w:tentative="1">
+      <w:start w:val="1"/>
+      <w:numFmt w:val="bullet"/>
+      <w:lvlText w:val="o"/>
+      <w:lvlJc w:val="left"/>
+      <w:pPr>
+        <w:ind w:left="3948" w:hanging="360"/>
+      </w:pPr>
+      <w:rPr>
+        <w:rFonts w:ascii="Courier New" w:hAnsi="Courier New" w:cs="Courier New" w:hint="default"/>
+      </w:rPr>
+    </w:lvl>
+    <w:lvl w:ilvl="5" w:tplc="04160005" w:tentative="1">
+      <w:start w:val="1"/>
+      <w:numFmt w:val="bullet"/>
+      <w:lvlText w:val=""/>
+      <w:lvlJc w:val="left"/>
+      <w:pPr>
+        <w:ind w:left="4668" w:hanging="360"/>
+      </w:pPr>
+      <w:rPr>
+        <w:rFonts w:ascii="Wingdings" w:hAnsi="Wingdings" w:hint="default"/>
+      </w:rPr>
+    </w:lvl>
+    <w:lvl w:ilvl="6" w:tplc="04160001" w:tentative="1">
+      <w:start w:val="1"/>
+      <w:numFmt w:val="bullet"/>
+      <w:lvlText w:val=""/>
+      <w:lvlJc w:val="left"/>
+      <w:pPr>
+        <w:ind w:left="5388" w:hanging="360"/>
+      </w:pPr>
+      <w:rPr>
+        <w:rFonts w:ascii="Symbol" w:hAnsi="Symbol" w:hint="default"/>
+      </w:rPr>
+    </w:lvl>
+    <w:lvl w:ilvl="7" w:tplc="04160003" w:tentative="1">
+      <w:start w:val="1"/>
+      <w:numFmt w:val="bullet"/>
+      <w:lvlText w:val="o"/>
+      <w:lvlJc w:val="left"/>
+      <w:pPr>
+        <w:ind w:left="6108" w:hanging="360"/>
+      </w:pPr>
+      <w:rPr>
+        <w:rFonts w:ascii="Courier New" w:hAnsi="Courier New" w:cs="Courier New" w:hint="default"/>
+      </w:rPr>
+    </w:lvl>
+    <w:lvl w:ilvl="8" w:tplc="04160005" w:tentative="1">
+      <w:start w:val="1"/>
+      <w:numFmt w:val="bullet"/>
+      <w:lvlText w:val=""/>
+      <w:lvlJc w:val="left"/>
+      <w:pPr>
+        <w:ind w:left="6828" w:hanging="360"/>
+      </w:pPr>
+      <w:rPr>
+        <w:rFonts w:ascii="Wingdings" w:hAnsi="Wingdings" w:hint="default"/>
+      </w:rPr>
+    </w:lvl>
+  </w:abstractNum>
   <w:num w:numId="1">
     <w:abstractNumId w:val="0"/>
   </w:num>
   <w:num w:numId="2">
     <w:abstractNumId w:val="1"/>
+  </w:num>
+  <w:num w:numId="3">
+    <w:abstractNumId w:val="2"/>
   </w:num>
 </w:numbering>
 </file>
@@ -1443,7 +1648,6 @@
   <w:style w:type="character" w:default="1" w:styleId="Fontepargpadro">
     <w:name w:val="Default Paragraph Font"/>
     <w:uiPriority w:val="1"/>
-    <w:semiHidden/>
     <w:unhideWhenUsed/>
   </w:style>
   <w:style w:type="table" w:default="1" w:styleId="Tabelanormal">

</xml_diff>

<commit_message>
Atualizado Mini Mundo Revisado e Classes Persistentes
</commit_message>
<xml_diff>
--- a/POO_Trabalho_Amarildo_Jorge_de_Jesus_Junior.docx
+++ b/POO_Trabalho_Amarildo_Jorge_de_Jesus_Junior.docx
@@ -1,6 +1,6 @@
 
 <file path=word/document.xml><?xml version="1.0" encoding="utf-8"?>
-<w:document xmlns:wpc="http://schemas.microsoft.com/office/word/2010/wordprocessingCanvas" xmlns:cx="http://schemas.microsoft.com/office/drawing/2014/chartex" xmlns:cx1="http://schemas.microsoft.com/office/drawing/2015/9/8/chartex" xmlns:cx2="http://schemas.microsoft.com/office/drawing/2015/10/21/chartex" xmlns:cx3="http://schemas.microsoft.com/office/drawing/2016/5/9/chartex" xmlns:cx4="http://schemas.microsoft.com/office/drawing/2016/5/10/chartex" xmlns:cx5="http://schemas.microsoft.com/office/drawing/2016/5/11/chartex" xmlns:cx6="http://schemas.microsoft.com/office/drawing/2016/5/12/chartex" xmlns:cx7="http://schemas.microsoft.com/office/drawing/2016/5/13/chartex" xmlns:cx8="http://schemas.microsoft.com/office/drawing/2016/5/14/chartex" xmlns:mc="http://schemas.openxmlformats.org/markup-compatibility/2006" xmlns:aink="http://schemas.microsoft.com/office/drawing/2016/ink" xmlns:am3d="http://schemas.microsoft.com/office/drawing/2017/model3d" xmlns:o="urn:schemas-microsoft-com:office:office" xmlns:r="http://schemas.openxmlformats.org/officeDocument/2006/relationships" xmlns:m="http://schemas.openxmlformats.org/officeDocument/2006/math" xmlns:v="urn:schemas-microsoft-com:vml" xmlns:wp14="http://schemas.microsoft.com/office/word/2010/wordprocessingDrawing" xmlns:wp="http://schemas.openxmlformats.org/drawingml/2006/wordprocessingDrawing" xmlns:w10="urn:schemas-microsoft-com:office:word" xmlns:w="http://schemas.openxmlformats.org/wordprocessingml/2006/main" xmlns:w14="http://schemas.microsoft.com/office/word/2010/wordml" xmlns:w15="http://schemas.microsoft.com/office/word/2012/wordml" xmlns:w16cex="http://schemas.microsoft.com/office/word/2018/wordml/cex" xmlns:w16cid="http://schemas.microsoft.com/office/word/2016/wordml/cid" xmlns:w16="http://schemas.microsoft.com/office/word/2018/wordml" xmlns:w16se="http://schemas.microsoft.com/office/word/2015/wordml/symex" xmlns:wpg="http://schemas.microsoft.com/office/word/2010/wordprocessingGroup" xmlns:wpi="http://schemas.microsoft.com/office/word/2010/wordprocessingInk" xmlns:wne="http://schemas.microsoft.com/office/word/2006/wordml" xmlns:wps="http://schemas.microsoft.com/office/word/2010/wordprocessingShape" mc:Ignorable="w14 w15 w16se w16cid w16 w16cex wp14">
+<w:document xmlns:wpc="http://schemas.microsoft.com/office/word/2010/wordprocessingCanvas" xmlns:cx="http://schemas.microsoft.com/office/drawing/2014/chartex" xmlns:cx1="http://schemas.microsoft.com/office/drawing/2015/9/8/chartex" xmlns:cx2="http://schemas.microsoft.com/office/drawing/2015/10/21/chartex" xmlns:cx3="http://schemas.microsoft.com/office/drawing/2016/5/9/chartex" xmlns:cx4="http://schemas.microsoft.com/office/drawing/2016/5/10/chartex" xmlns:cx5="http://schemas.microsoft.com/office/drawing/2016/5/11/chartex" xmlns:cx6="http://schemas.microsoft.com/office/drawing/2016/5/12/chartex" xmlns:cx7="http://schemas.microsoft.com/office/drawing/2016/5/13/chartex" xmlns:cx8="http://schemas.microsoft.com/office/drawing/2016/5/14/chartex" xmlns:mc="http://schemas.openxmlformats.org/markup-compatibility/2006" xmlns:aink="http://schemas.microsoft.com/office/drawing/2016/ink" xmlns:am3d="http://schemas.microsoft.com/office/drawing/2017/model3d" xmlns:o="urn:schemas-microsoft-com:office:office" xmlns:r="http://schemas.openxmlformats.org/officeDocument/2006/relationships" xmlns:m="http://schemas.openxmlformats.org/officeDocument/2006/math" xmlns:v="urn:schemas-microsoft-com:vml" xmlns:wp14="http://schemas.microsoft.com/office/word/2010/wordprocessingDrawing" xmlns:wp="http://schemas.openxmlformats.org/drawingml/2006/wordprocessingDrawing" xmlns:w10="urn:schemas-microsoft-com:office:word" xmlns:w="http://schemas.openxmlformats.org/wordprocessingml/2006/main" xmlns:w14="http://schemas.microsoft.com/office/word/2010/wordml" xmlns:w15="http://schemas.microsoft.com/office/word/2012/wordml" xmlns:w16cid="http://schemas.microsoft.com/office/word/2016/wordml/cid" xmlns:w16se="http://schemas.microsoft.com/office/word/2015/wordml/symex" xmlns:wpg="http://schemas.microsoft.com/office/word/2010/wordprocessingGroup" xmlns:wpi="http://schemas.microsoft.com/office/word/2010/wordprocessingInk" xmlns:wne="http://schemas.microsoft.com/office/word/2006/wordml" xmlns:wps="http://schemas.microsoft.com/office/word/2010/wordprocessingShape" mc:Ignorable="w14 w15 w16se w16cid wp14">
   <w:body>
     <w:p>
       <w:pPr>
@@ -154,14 +154,6 @@
         <w:tab/>
         <w:t>Este sistema será implementado em vista da realidade de uma distribuidora do ramo, que está situada em Campos dos Goytacazes e necessita de um sistema que tenha um custo acessível e funções administrativas que por mais simples que sejam, não são encontradas em softwares de gestão financeira mais populares do mercado.</w:t>
       </w:r>
-    </w:p>
-    <w:p>
-      <w:pPr>
-        <w:rPr>
-          <w:sz w:val="24"/>
-          <w:szCs w:val="24"/>
-        </w:rPr>
-      </w:pPr>
     </w:p>
     <w:p>
       <w:pPr>
@@ -263,7 +255,14 @@
           <w:sz w:val="24"/>
           <w:szCs w:val="24"/>
         </w:rPr>
-        <w:t xml:space="preserve">Dono da </w:t>
+        <w:t>Gestor</w:t>
+      </w:r>
+      <w:r>
+        <w:rPr>
+          <w:sz w:val="24"/>
+          <w:szCs w:val="24"/>
+        </w:rPr>
+        <w:t xml:space="preserve"> da </w:t>
       </w:r>
       <w:r>
         <w:rPr>
@@ -304,7 +303,21 @@
           <w:sz w:val="24"/>
           <w:szCs w:val="24"/>
         </w:rPr>
-        <w:t>Funcionários de Relacionamento do Cliente;</w:t>
+        <w:t xml:space="preserve">Funcionários </w:t>
+      </w:r>
+      <w:r>
+        <w:rPr>
+          <w:sz w:val="24"/>
+          <w:szCs w:val="24"/>
+        </w:rPr>
+        <w:t>Administrativos</w:t>
+      </w:r>
+      <w:r>
+        <w:rPr>
+          <w:sz w:val="24"/>
+          <w:szCs w:val="24"/>
+        </w:rPr>
+        <w:t>;</w:t>
       </w:r>
     </w:p>
     <w:p>
@@ -324,24 +337,55 @@
           <w:sz w:val="24"/>
           <w:szCs w:val="24"/>
         </w:rPr>
-        <w:t>Fabricantes de Produtos e Afins</w:t>
-      </w:r>
-      <w:r>
-        <w:rPr>
-          <w:sz w:val="24"/>
-          <w:szCs w:val="24"/>
-        </w:rPr>
-        <w:t>.</w:t>
-      </w:r>
-    </w:p>
-    <w:p>
-      <w:pPr>
-        <w:ind w:left="360"/>
-        <w:rPr>
-          <w:sz w:val="24"/>
-          <w:szCs w:val="24"/>
-        </w:rPr>
-      </w:pPr>
+        <w:t>Representantes;</w:t>
+      </w:r>
+    </w:p>
+    <w:p>
+      <w:pPr>
+        <w:pStyle w:val="PargrafodaLista"/>
+        <w:numPr>
+          <w:ilvl w:val="0"/>
+          <w:numId w:val="2"/>
+        </w:numPr>
+        <w:rPr>
+          <w:sz w:val="24"/>
+          <w:szCs w:val="24"/>
+        </w:rPr>
+      </w:pPr>
+      <w:r>
+        <w:rPr>
+          <w:sz w:val="24"/>
+          <w:szCs w:val="24"/>
+        </w:rPr>
+        <w:t>Clientes;</w:t>
+      </w:r>
+    </w:p>
+    <w:p>
+      <w:pPr>
+        <w:pStyle w:val="PargrafodaLista"/>
+        <w:numPr>
+          <w:ilvl w:val="0"/>
+          <w:numId w:val="2"/>
+        </w:numPr>
+        <w:rPr>
+          <w:sz w:val="24"/>
+          <w:szCs w:val="24"/>
+        </w:rPr>
+      </w:pPr>
+      <w:r>
+        <w:rPr>
+          <w:sz w:val="24"/>
+          <w:szCs w:val="24"/>
+        </w:rPr>
+        <w:t>Fabricantes</w:t>
+      </w:r>
+      <w:r>
+        <w:rPr>
+          <w:sz w:val="24"/>
+          <w:szCs w:val="24"/>
+        </w:rPr>
+        <w:t>;</w:t>
+      </w:r>
     </w:p>
     <w:p>
       <w:pPr>
@@ -411,15 +455,6 @@
         </w:rPr>
         <w:t>(Não será implementado neste semestre)</w:t>
       </w:r>
-    </w:p>
-    <w:p>
-      <w:pPr>
-        <w:ind w:firstLine="708"/>
-        <w:rPr>
-          <w:sz w:val="24"/>
-          <w:szCs w:val="24"/>
-        </w:rPr>
-      </w:pPr>
     </w:p>
     <w:p>
       <w:pPr>
@@ -475,14 +510,46 @@
           <w:sz w:val="24"/>
           <w:szCs w:val="24"/>
         </w:rPr>
-        <w:t>Cadastro de Clientes:</w:t>
-      </w:r>
-      <w:r>
-        <w:rPr>
-          <w:sz w:val="24"/>
-          <w:szCs w:val="24"/>
-        </w:rPr>
-        <w:t xml:space="preserve"> afim de ter informações de contato e endereço de cada</w:t>
+        <w:t xml:space="preserve">Cadastro </w:t>
+      </w:r>
+      <w:r>
+        <w:rPr>
+          <w:b/>
+          <w:bCs/>
+          <w:sz w:val="24"/>
+          <w:szCs w:val="24"/>
+        </w:rPr>
+        <w:t xml:space="preserve">e Consulta </w:t>
+      </w:r>
+      <w:r>
+        <w:rPr>
+          <w:b/>
+          <w:bCs/>
+          <w:sz w:val="24"/>
+          <w:szCs w:val="24"/>
+        </w:rPr>
+        <w:t>de Clientes:</w:t>
+      </w:r>
+      <w:r>
+        <w:rPr>
+          <w:sz w:val="24"/>
+          <w:szCs w:val="24"/>
+        </w:rPr>
+        <w:t xml:space="preserve"> afim de ter informações de contato</w:t>
+      </w:r>
+      <w:r>
+        <w:rPr>
+          <w:sz w:val="24"/>
+          <w:szCs w:val="24"/>
+        </w:rPr>
+        <w:t xml:space="preserve">, </w:t>
+      </w:r>
+      <w:r>
+        <w:rPr>
+          <w:sz w:val="24"/>
+          <w:szCs w:val="24"/>
+        </w:rPr>
+        <w:t>endereço de cada</w:t>
       </w:r>
       <w:r>
         <w:rPr>
@@ -490,6 +557,13 @@
           <w:szCs w:val="24"/>
         </w:rPr>
         <w:t xml:space="preserve"> cliente</w:t>
+      </w:r>
+      <w:r>
+        <w:rPr>
+          <w:sz w:val="24"/>
+          <w:szCs w:val="24"/>
+        </w:rPr>
+        <w:t xml:space="preserve"> e o representante responsável</w:t>
       </w:r>
       <w:r>
         <w:rPr>
@@ -518,50 +592,39 @@
           <w:sz w:val="24"/>
           <w:szCs w:val="24"/>
         </w:rPr>
-        <w:t>Cadastro</w:t>
-      </w:r>
-      <w:r>
-        <w:rPr>
-          <w:b/>
-          <w:bCs/>
-          <w:sz w:val="24"/>
-          <w:szCs w:val="24"/>
-        </w:rPr>
-        <w:t xml:space="preserve"> </w:t>
-      </w:r>
-      <w:r>
-        <w:rPr>
-          <w:b/>
-          <w:bCs/>
-          <w:sz w:val="24"/>
-          <w:szCs w:val="24"/>
-        </w:rPr>
-        <w:t xml:space="preserve">de </w:t>
-      </w:r>
-      <w:r>
-        <w:rPr>
-          <w:b/>
-          <w:bCs/>
-          <w:sz w:val="24"/>
-          <w:szCs w:val="24"/>
-        </w:rPr>
-        <w:t>Representantes</w:t>
-      </w:r>
-      <w:r>
-        <w:rPr>
-          <w:b/>
-          <w:bCs/>
-          <w:sz w:val="24"/>
-          <w:szCs w:val="24"/>
-        </w:rPr>
-        <w:t xml:space="preserve">: </w:t>
-      </w:r>
-      <w:r>
-        <w:rPr>
-          <w:sz w:val="24"/>
-          <w:szCs w:val="24"/>
-        </w:rPr>
-        <w:t>afim de ter informações de contato e rotas;</w:t>
+        <w:t xml:space="preserve">Cadastro </w:t>
+      </w:r>
+      <w:r>
+        <w:rPr>
+          <w:b/>
+          <w:bCs/>
+          <w:sz w:val="24"/>
+          <w:szCs w:val="24"/>
+        </w:rPr>
+        <w:t>e Consulta</w:t>
+      </w:r>
+      <w:r>
+        <w:rPr>
+          <w:b/>
+          <w:bCs/>
+          <w:sz w:val="24"/>
+          <w:szCs w:val="24"/>
+        </w:rPr>
+        <w:t xml:space="preserve"> de Fabricantes: </w:t>
+      </w:r>
+      <w:r>
+        <w:rPr>
+          <w:sz w:val="24"/>
+          <w:szCs w:val="24"/>
+        </w:rPr>
+        <w:t xml:space="preserve">afim de criar uma lista </w:t>
+      </w:r>
+      <w:r>
+        <w:rPr>
+          <w:sz w:val="24"/>
+          <w:szCs w:val="24"/>
+        </w:rPr>
+        <w:t>de todos os fabricantes que a distribuidora comercializa;</w:t>
       </w:r>
     </w:p>
     <w:p>
@@ -583,28 +646,32 @@
           <w:sz w:val="24"/>
           <w:szCs w:val="24"/>
         </w:rPr>
-        <w:t>Controle de Estoque:</w:t>
-      </w:r>
-      <w:r>
-        <w:rPr>
-          <w:sz w:val="24"/>
-          <w:szCs w:val="24"/>
-        </w:rPr>
-        <w:t xml:space="preserve"> afim de saber a real quantidade e quais produtos </w:t>
-      </w:r>
-      <w:r>
-        <w:rPr>
-          <w:sz w:val="24"/>
-          <w:szCs w:val="24"/>
-        </w:rPr>
-        <w:t>estão sendo vendidos</w:t>
-      </w:r>
-      <w:r>
-        <w:rPr>
-          <w:sz w:val="24"/>
-          <w:szCs w:val="24"/>
-        </w:rPr>
-        <w:t>;</w:t>
+        <w:t xml:space="preserve">Cadastro </w:t>
+      </w:r>
+      <w:r>
+        <w:rPr>
+          <w:b/>
+          <w:bCs/>
+          <w:sz w:val="24"/>
+          <w:szCs w:val="24"/>
+        </w:rPr>
+        <w:t>e Consulta</w:t>
+      </w:r>
+      <w:r>
+        <w:rPr>
+          <w:b/>
+          <w:bCs/>
+          <w:sz w:val="24"/>
+          <w:szCs w:val="24"/>
+        </w:rPr>
+        <w:t xml:space="preserve"> de Produtos: </w:t>
+      </w:r>
+      <w:r>
+        <w:rPr>
+          <w:sz w:val="24"/>
+          <w:szCs w:val="24"/>
+        </w:rPr>
+        <w:t>afim de criar uma lista de todos os produtos comercializados pela distribuidora;</w:t>
       </w:r>
     </w:p>
     <w:p>
@@ -626,14 +693,75 @@
           <w:sz w:val="24"/>
           <w:szCs w:val="24"/>
         </w:rPr>
-        <w:t>Controle de Pedidos:</w:t>
-      </w:r>
-      <w:r>
-        <w:rPr>
-          <w:sz w:val="24"/>
-          <w:szCs w:val="24"/>
-        </w:rPr>
-        <w:t xml:space="preserve"> afim de ter controle de cada venda realizada</w:t>
+        <w:t>Cadastro</w:t>
+      </w:r>
+      <w:r>
+        <w:rPr>
+          <w:b/>
+          <w:bCs/>
+          <w:sz w:val="24"/>
+          <w:szCs w:val="24"/>
+        </w:rPr>
+        <w:t xml:space="preserve"> </w:t>
+      </w:r>
+      <w:r>
+        <w:rPr>
+          <w:b/>
+          <w:bCs/>
+          <w:sz w:val="24"/>
+          <w:szCs w:val="24"/>
+        </w:rPr>
+        <w:t>e Consulta</w:t>
+      </w:r>
+      <w:r>
+        <w:rPr>
+          <w:b/>
+          <w:bCs/>
+          <w:sz w:val="24"/>
+          <w:szCs w:val="24"/>
+        </w:rPr>
+        <w:t xml:space="preserve"> </w:t>
+      </w:r>
+      <w:r>
+        <w:rPr>
+          <w:b/>
+          <w:bCs/>
+          <w:sz w:val="24"/>
+          <w:szCs w:val="24"/>
+        </w:rPr>
+        <w:t xml:space="preserve">de </w:t>
+      </w:r>
+      <w:r>
+        <w:rPr>
+          <w:b/>
+          <w:bCs/>
+          <w:sz w:val="24"/>
+          <w:szCs w:val="24"/>
+        </w:rPr>
+        <w:t>Representantes</w:t>
+      </w:r>
+      <w:r>
+        <w:rPr>
+          <w:b/>
+          <w:bCs/>
+          <w:sz w:val="24"/>
+          <w:szCs w:val="24"/>
+        </w:rPr>
+        <w:t xml:space="preserve">: </w:t>
+      </w:r>
+      <w:r>
+        <w:rPr>
+          <w:sz w:val="24"/>
+          <w:szCs w:val="24"/>
+        </w:rPr>
+        <w:t>afim de ter informações de contato e rotas</w:t>
+      </w:r>
+      <w:r>
+        <w:rPr>
+          <w:sz w:val="24"/>
+          <w:szCs w:val="24"/>
+        </w:rPr>
+        <w:t xml:space="preserve"> de todos os representantes</w:t>
       </w:r>
       <w:r>
         <w:rPr>
@@ -662,45 +790,137 @@
           <w:sz w:val="24"/>
           <w:szCs w:val="24"/>
         </w:rPr>
-        <w:t>Controle de Compras:</w:t>
-      </w:r>
-      <w:r>
-        <w:rPr>
-          <w:sz w:val="24"/>
-          <w:szCs w:val="24"/>
-        </w:rPr>
-        <w:t xml:space="preserve"> afim de saber o histórico de cada compra realizada.</w:t>
+        <w:t xml:space="preserve">Registrar Venda: </w:t>
+      </w:r>
+      <w:r>
+        <w:rPr>
+          <w:sz w:val="24"/>
+          <w:szCs w:val="24"/>
+        </w:rPr>
+        <w:t>afim de ter controle de cada venda realizada</w:t>
+      </w:r>
+      <w:r>
+        <w:rPr>
+          <w:sz w:val="24"/>
+          <w:szCs w:val="24"/>
+        </w:rPr>
+        <w:t>;</w:t>
       </w:r>
     </w:p>
     <w:p>
       <w:pPr>
         <w:pStyle w:val="PargrafodaLista"/>
-        <w:ind w:left="1068"/>
-        <w:rPr>
-          <w:b/>
-          <w:bCs/>
-          <w:sz w:val="24"/>
-          <w:szCs w:val="24"/>
-        </w:rPr>
-      </w:pPr>
+        <w:numPr>
+          <w:ilvl w:val="0"/>
+          <w:numId w:val="1"/>
+        </w:numPr>
+        <w:rPr>
+          <w:sz w:val="24"/>
+          <w:szCs w:val="24"/>
+        </w:rPr>
+      </w:pPr>
+      <w:r>
+        <w:rPr>
+          <w:b/>
+          <w:bCs/>
+          <w:sz w:val="24"/>
+          <w:szCs w:val="24"/>
+        </w:rPr>
+        <w:t>Control</w:t>
+      </w:r>
+      <w:r>
+        <w:rPr>
+          <w:b/>
+          <w:bCs/>
+          <w:sz w:val="24"/>
+          <w:szCs w:val="24"/>
+        </w:rPr>
+        <w:t>ar</w:t>
+      </w:r>
+      <w:r>
+        <w:rPr>
+          <w:b/>
+          <w:bCs/>
+          <w:sz w:val="24"/>
+          <w:szCs w:val="24"/>
+        </w:rPr>
+        <w:t xml:space="preserve"> de Estoque:</w:t>
+      </w:r>
+      <w:r>
+        <w:rPr>
+          <w:sz w:val="24"/>
+          <w:szCs w:val="24"/>
+        </w:rPr>
+        <w:t xml:space="preserve"> afim de </w:t>
+      </w:r>
+      <w:r>
+        <w:rPr>
+          <w:sz w:val="24"/>
+          <w:szCs w:val="24"/>
+        </w:rPr>
+        <w:t>gerenciar o estoque de produtos para que não tenha produtos em falta</w:t>
+      </w:r>
+      <w:r>
+        <w:rPr>
+          <w:sz w:val="24"/>
+          <w:szCs w:val="24"/>
+        </w:rPr>
+        <w:t>;</w:t>
+      </w:r>
     </w:p>
     <w:p>
       <w:pPr>
         <w:pStyle w:val="PargrafodaLista"/>
-        <w:ind w:left="1068"/>
-        <w:rPr>
-          <w:sz w:val="24"/>
-          <w:szCs w:val="24"/>
-        </w:rPr>
-      </w:pPr>
-    </w:p>
-    <w:p>
-      <w:pPr>
-        <w:rPr>
-          <w:sz w:val="24"/>
-          <w:szCs w:val="24"/>
-        </w:rPr>
-      </w:pPr>
+        <w:numPr>
+          <w:ilvl w:val="0"/>
+          <w:numId w:val="1"/>
+        </w:numPr>
+        <w:rPr>
+          <w:sz w:val="24"/>
+          <w:szCs w:val="24"/>
+        </w:rPr>
+      </w:pPr>
+      <w:r>
+        <w:rPr>
+          <w:b/>
+          <w:bCs/>
+          <w:sz w:val="24"/>
+          <w:szCs w:val="24"/>
+        </w:rPr>
+        <w:t>Compra</w:t>
+      </w:r>
+      <w:r>
+        <w:rPr>
+          <w:b/>
+          <w:bCs/>
+          <w:sz w:val="24"/>
+          <w:szCs w:val="24"/>
+        </w:rPr>
+        <w:t>r Produtos</w:t>
+      </w:r>
+      <w:r>
+        <w:rPr>
+          <w:b/>
+          <w:bCs/>
+          <w:sz w:val="24"/>
+          <w:szCs w:val="24"/>
+        </w:rPr>
+        <w:t>:</w:t>
+      </w:r>
+      <w:r>
+        <w:rPr>
+          <w:sz w:val="24"/>
+          <w:szCs w:val="24"/>
+        </w:rPr>
+        <w:t xml:space="preserve"> afim de </w:t>
+      </w:r>
+      <w:r>
+        <w:rPr>
+          <w:sz w:val="24"/>
+          <w:szCs w:val="24"/>
+        </w:rPr>
+        <w:t>renovar o estoque auxiliando no controle do mesmo.</w:t>
+      </w:r>
     </w:p>
     <w:p>
       <w:pPr>
@@ -743,6 +963,8 @@
     <w:p>
       <w:pPr>
         <w:rPr>
+          <w:b/>
+          <w:bCs/>
           <w:sz w:val="28"/>
           <w:szCs w:val="28"/>
         </w:rPr>
@@ -752,10 +974,10 @@
           <w:noProof/>
         </w:rPr>
         <w:drawing>
-          <wp:inline distT="0" distB="0" distL="0" distR="0" wp14:anchorId="45BC86BD" wp14:editId="404BD824">
-            <wp:extent cx="4924425" cy="4619625"/>
-            <wp:effectExtent l="0" t="0" r="9525" b="9525"/>
-            <wp:docPr id="2" name="Imagem 2"/>
+          <wp:inline distT="0" distB="0" distL="0" distR="0" wp14:anchorId="020386C5" wp14:editId="2E119999">
+            <wp:extent cx="5113301" cy="4711700"/>
+            <wp:effectExtent l="0" t="0" r="0" b="0"/>
+            <wp:docPr id="4" name="Imagem 4"/>
             <wp:cNvGraphicFramePr>
               <a:graphicFrameLocks xmlns:a="http://schemas.openxmlformats.org/drawingml/2006/main" noChangeAspect="1"/>
             </wp:cNvGraphicFramePr>
@@ -763,36 +985,23 @@
               <a:graphicData uri="http://schemas.openxmlformats.org/drawingml/2006/picture">
                 <pic:pic xmlns:pic="http://schemas.openxmlformats.org/drawingml/2006/picture">
                   <pic:nvPicPr>
-                    <pic:cNvPr id="0" name="Picture 1"/>
-                    <pic:cNvPicPr>
-                      <a:picLocks noChangeAspect="1" noChangeArrowheads="1"/>
-                    </pic:cNvPicPr>
+                    <pic:cNvPr id="1" name=""/>
+                    <pic:cNvPicPr/>
                   </pic:nvPicPr>
                   <pic:blipFill>
-                    <a:blip r:embed="rId5" cstate="print">
-                      <a:extLst>
-                        <a:ext uri="{28A0092B-C50C-407E-A947-70E740481C1C}">
-                          <a14:useLocalDpi xmlns:a14="http://schemas.microsoft.com/office/drawing/2010/main" val="0"/>
-                        </a:ext>
-                      </a:extLst>
-                    </a:blip>
-                    <a:srcRect/>
+                    <a:blip r:embed="rId5"/>
                     <a:stretch>
                       <a:fillRect/>
                     </a:stretch>
                   </pic:blipFill>
-                  <pic:spPr bwMode="auto">
+                  <pic:spPr>
                     <a:xfrm>
                       <a:off x="0" y="0"/>
-                      <a:ext cx="4924425" cy="4619625"/>
+                      <a:ext cx="5206089" cy="4797200"/>
                     </a:xfrm>
                     <a:prstGeom prst="rect">
                       <a:avLst/>
                     </a:prstGeom>
-                    <a:noFill/>
-                    <a:ln>
-                      <a:noFill/>
-                    </a:ln>
                   </pic:spPr>
                 </pic:pic>
               </a:graphicData>
@@ -800,6 +1009,8 @@
           </wp:inline>
         </w:drawing>
       </w:r>
+      <w:bookmarkStart w:id="0" w:name="_GoBack"/>
+      <w:bookmarkEnd w:id="0"/>
     </w:p>
     <w:p>
       <w:pPr>
@@ -831,10 +1042,10 @@
           <w:noProof/>
         </w:rPr>
         <w:drawing>
-          <wp:inline distT="0" distB="0" distL="0" distR="0" wp14:anchorId="4B216C96" wp14:editId="08802892">
-            <wp:extent cx="6233822" cy="4022128"/>
-            <wp:effectExtent l="0" t="0" r="0" b="0"/>
-            <wp:docPr id="3" name="Imagem 3"/>
+          <wp:inline distT="0" distB="0" distL="0" distR="0" wp14:anchorId="37D06747" wp14:editId="760BDBB4">
+            <wp:extent cx="6645910" cy="4248785"/>
+            <wp:effectExtent l="0" t="0" r="2540" b="0"/>
+            <wp:docPr id="1" name="Imagem 1"/>
             <wp:cNvGraphicFramePr>
               <a:graphicFrameLocks xmlns:a="http://schemas.openxmlformats.org/drawingml/2006/main" noChangeAspect="1"/>
             </wp:cNvGraphicFramePr>
@@ -842,39 +1053,23 @@
               <a:graphicData uri="http://schemas.openxmlformats.org/drawingml/2006/picture">
                 <pic:pic xmlns:pic="http://schemas.openxmlformats.org/drawingml/2006/picture">
                   <pic:nvPicPr>
-                    <pic:cNvPr id="0" name="Picture 1"/>
-                    <pic:cNvPicPr>
-                      <a:picLocks noChangeAspect="1" noChangeArrowheads="1"/>
-                    </pic:cNvPicPr>
+                    <pic:cNvPr id="1" name=""/>
+                    <pic:cNvPicPr/>
                   </pic:nvPicPr>
-                  <pic:blipFill rotWithShape="1">
-                    <a:blip r:embed="rId6">
-                      <a:extLst>
-                        <a:ext uri="{28A0092B-C50C-407E-A947-70E740481C1C}">
-                          <a14:useLocalDpi xmlns:a14="http://schemas.microsoft.com/office/drawing/2010/main" val="0"/>
-                        </a:ext>
-                      </a:extLst>
-                    </a:blip>
-                    <a:srcRect l="6223" t="5670" r="6060" b="54297"/>
-                    <a:stretch/>
+                  <pic:blipFill>
+                    <a:blip r:embed="rId6"/>
+                    <a:stretch>
+                      <a:fillRect/>
+                    </a:stretch>
                   </pic:blipFill>
-                  <pic:spPr bwMode="auto">
+                  <pic:spPr>
                     <a:xfrm>
                       <a:off x="0" y="0"/>
-                      <a:ext cx="6233822" cy="4022128"/>
+                      <a:ext cx="6645910" cy="4248785"/>
                     </a:xfrm>
                     <a:prstGeom prst="rect">
                       <a:avLst/>
                     </a:prstGeom>
-                    <a:noFill/>
-                    <a:ln>
-                      <a:noFill/>
-                    </a:ln>
-                    <a:extLst>
-                      <a:ext uri="{53640926-AAD7-44D8-BBD7-CCE9431645EC}">
-                        <a14:shadowObscured xmlns:a14="http://schemas.microsoft.com/office/drawing/2010/main"/>
-                      </a:ext>
-                    </a:extLst>
                   </pic:spPr>
                 </pic:pic>
               </a:graphicData>
@@ -894,7 +1089,7 @@
 </file>
 
 <file path=word/numbering.xml><?xml version="1.0" encoding="utf-8"?>
-<w:numbering xmlns:wpc="http://schemas.microsoft.com/office/word/2010/wordprocessingCanvas" xmlns:cx="http://schemas.microsoft.com/office/drawing/2014/chartex" xmlns:cx1="http://schemas.microsoft.com/office/drawing/2015/9/8/chartex" xmlns:cx2="http://schemas.microsoft.com/office/drawing/2015/10/21/chartex" xmlns:cx3="http://schemas.microsoft.com/office/drawing/2016/5/9/chartex" xmlns:cx4="http://schemas.microsoft.com/office/drawing/2016/5/10/chartex" xmlns:cx5="http://schemas.microsoft.com/office/drawing/2016/5/11/chartex" xmlns:cx6="http://schemas.microsoft.com/office/drawing/2016/5/12/chartex" xmlns:cx7="http://schemas.microsoft.com/office/drawing/2016/5/13/chartex" xmlns:cx8="http://schemas.microsoft.com/office/drawing/2016/5/14/chartex" xmlns:mc="http://schemas.openxmlformats.org/markup-compatibility/2006" xmlns:aink="http://schemas.microsoft.com/office/drawing/2016/ink" xmlns:am3d="http://schemas.microsoft.com/office/drawing/2017/model3d" xmlns:o="urn:schemas-microsoft-com:office:office" xmlns:r="http://schemas.openxmlformats.org/officeDocument/2006/relationships" xmlns:m="http://schemas.openxmlformats.org/officeDocument/2006/math" xmlns:v="urn:schemas-microsoft-com:vml" xmlns:wp14="http://schemas.microsoft.com/office/word/2010/wordprocessingDrawing" xmlns:wp="http://schemas.openxmlformats.org/drawingml/2006/wordprocessingDrawing" xmlns:w10="urn:schemas-microsoft-com:office:word" xmlns:w="http://schemas.openxmlformats.org/wordprocessingml/2006/main" xmlns:w14="http://schemas.microsoft.com/office/word/2010/wordml" xmlns:w15="http://schemas.microsoft.com/office/word/2012/wordml" xmlns:w16cex="http://schemas.microsoft.com/office/word/2018/wordml/cex" xmlns:w16cid="http://schemas.microsoft.com/office/word/2016/wordml/cid" xmlns:w16="http://schemas.microsoft.com/office/word/2018/wordml" xmlns:w16se="http://schemas.microsoft.com/office/word/2015/wordml/symex" xmlns:wpg="http://schemas.microsoft.com/office/word/2010/wordprocessingGroup" xmlns:wpi="http://schemas.microsoft.com/office/word/2010/wordprocessingInk" xmlns:wne="http://schemas.microsoft.com/office/word/2006/wordml" xmlns:wps="http://schemas.microsoft.com/office/word/2010/wordprocessingShape" mc:Ignorable="w14 w15 w16se w16cid w16 w16cex wp14">
+<w:numbering xmlns:wpc="http://schemas.microsoft.com/office/word/2010/wordprocessingCanvas" xmlns:cx="http://schemas.microsoft.com/office/drawing/2014/chartex" xmlns:cx1="http://schemas.microsoft.com/office/drawing/2015/9/8/chartex" xmlns:cx2="http://schemas.microsoft.com/office/drawing/2015/10/21/chartex" xmlns:cx3="http://schemas.microsoft.com/office/drawing/2016/5/9/chartex" xmlns:cx4="http://schemas.microsoft.com/office/drawing/2016/5/10/chartex" xmlns:cx5="http://schemas.microsoft.com/office/drawing/2016/5/11/chartex" xmlns:cx6="http://schemas.microsoft.com/office/drawing/2016/5/12/chartex" xmlns:cx7="http://schemas.microsoft.com/office/drawing/2016/5/13/chartex" xmlns:cx8="http://schemas.microsoft.com/office/drawing/2016/5/14/chartex" xmlns:mc="http://schemas.openxmlformats.org/markup-compatibility/2006" xmlns:aink="http://schemas.microsoft.com/office/drawing/2016/ink" xmlns:am3d="http://schemas.microsoft.com/office/drawing/2017/model3d" xmlns:o="urn:schemas-microsoft-com:office:office" xmlns:r="http://schemas.openxmlformats.org/officeDocument/2006/relationships" xmlns:m="http://schemas.openxmlformats.org/officeDocument/2006/math" xmlns:v="urn:schemas-microsoft-com:vml" xmlns:wp14="http://schemas.microsoft.com/office/word/2010/wordprocessingDrawing" xmlns:wp="http://schemas.openxmlformats.org/drawingml/2006/wordprocessingDrawing" xmlns:w10="urn:schemas-microsoft-com:office:word" xmlns:w="http://schemas.openxmlformats.org/wordprocessingml/2006/main" xmlns:w14="http://schemas.microsoft.com/office/word/2010/wordml" xmlns:w15="http://schemas.microsoft.com/office/word/2012/wordml" xmlns:w16cid="http://schemas.microsoft.com/office/word/2016/wordml/cid" xmlns:w16se="http://schemas.microsoft.com/office/word/2015/wordml/symex" xmlns:wpg="http://schemas.microsoft.com/office/word/2010/wordprocessingGroup" xmlns:wpi="http://schemas.microsoft.com/office/word/2010/wordprocessingInk" xmlns:wne="http://schemas.microsoft.com/office/word/2006/wordml" xmlns:wps="http://schemas.microsoft.com/office/word/2010/wordprocessingShape" mc:Ignorable="w14 w15 w16se w16cid wp14">
   <w:abstractNum w:abstractNumId="0" w15:restartNumberingAfterBreak="0">
     <w:nsid w:val="0F2F3B68"/>
     <w:multiLevelType w:val="hybridMultilevel"/>
@@ -1247,7 +1442,7 @@
 </file>
 
 <file path=word/styles.xml><?xml version="1.0" encoding="utf-8"?>
-<w:styles xmlns:mc="http://schemas.openxmlformats.org/markup-compatibility/2006" xmlns:r="http://schemas.openxmlformats.org/officeDocument/2006/relationships" xmlns:w="http://schemas.openxmlformats.org/wordprocessingml/2006/main" xmlns:w14="http://schemas.microsoft.com/office/word/2010/wordml" xmlns:w15="http://schemas.microsoft.com/office/word/2012/wordml" xmlns:w16cex="http://schemas.microsoft.com/office/word/2018/wordml/cex" xmlns:w16cid="http://schemas.microsoft.com/office/word/2016/wordml/cid" xmlns:w16="http://schemas.microsoft.com/office/word/2018/wordml" xmlns:w16se="http://schemas.microsoft.com/office/word/2015/wordml/symex" mc:Ignorable="w14 w15 w16se w16cid w16 w16cex">
+<w:styles xmlns:mc="http://schemas.openxmlformats.org/markup-compatibility/2006" xmlns:r="http://schemas.openxmlformats.org/officeDocument/2006/relationships" xmlns:w="http://schemas.openxmlformats.org/wordprocessingml/2006/main" xmlns:w14="http://schemas.microsoft.com/office/word/2010/wordml" xmlns:w15="http://schemas.microsoft.com/office/word/2012/wordml" xmlns:w16cid="http://schemas.microsoft.com/office/word/2016/wordml/cid" xmlns:w16se="http://schemas.microsoft.com/office/word/2015/wordml/symex" mc:Ignorable="w14 w15 w16se w16cid">
   <w:docDefaults>
     <w:rPrDefault>
       <w:rPr>
@@ -1263,7 +1458,7 @@
       </w:pPr>
     </w:pPrDefault>
   </w:docDefaults>
-  <w:latentStyles w:defLockedState="0" w:defUIPriority="99" w:defSemiHidden="0" w:defUnhideWhenUsed="0" w:defQFormat="0" w:count="376">
+  <w:latentStyles w:defLockedState="0" w:defUIPriority="99" w:defSemiHidden="0" w:defUnhideWhenUsed="0" w:defQFormat="0" w:count="377">
     <w:lsdException w:name="Normal" w:uiPriority="0" w:qFormat="1"/>
     <w:lsdException w:name="heading 1" w:uiPriority="9" w:qFormat="1"/>
     <w:lsdException w:name="heading 2" w:semiHidden="1" w:uiPriority="9" w:unhideWhenUsed="1" w:qFormat="1"/>
@@ -1369,7 +1564,6 @@
     <w:lsdException w:name="HTML Sample" w:semiHidden="1" w:unhideWhenUsed="1"/>
     <w:lsdException w:name="HTML Typewriter" w:semiHidden="1" w:unhideWhenUsed="1"/>
     <w:lsdException w:name="HTML Variable" w:semiHidden="1" w:unhideWhenUsed="1"/>
-    <w:lsdException w:name="Normal Table" w:semiHidden="1" w:unhideWhenUsed="1"/>
     <w:lsdException w:name="annotation subject" w:semiHidden="1" w:unhideWhenUsed="1"/>
     <w:lsdException w:name="No List" w:semiHidden="1" w:unhideWhenUsed="1"/>
     <w:lsdException w:name="Outline List 1" w:semiHidden="1" w:unhideWhenUsed="1"/>
@@ -1416,10 +1610,8 @@
     <w:lsdException w:name="Table Subtle 2" w:semiHidden="1" w:unhideWhenUsed="1"/>
     <w:lsdException w:name="Table Web 1" w:semiHidden="1" w:unhideWhenUsed="1"/>
     <w:lsdException w:name="Table Web 2" w:semiHidden="1" w:unhideWhenUsed="1"/>
-    <w:lsdException w:name="Table Web 3" w:semiHidden="1" w:unhideWhenUsed="1"/>
     <w:lsdException w:name="Balloon Text" w:semiHidden="1" w:unhideWhenUsed="1"/>
     <w:lsdException w:name="Table Grid" w:uiPriority="39"/>
-    <w:lsdException w:name="Table Theme" w:semiHidden="1" w:unhideWhenUsed="1"/>
     <w:lsdException w:name="Placeholder Text" w:semiHidden="1"/>
     <w:lsdException w:name="No Spacing" w:uiPriority="1" w:qFormat="1"/>
     <w:lsdException w:name="Light Shading" w:uiPriority="60"/>
@@ -1640,6 +1832,7 @@
     <w:lsdException w:name="Hashtag" w:semiHidden="1" w:unhideWhenUsed="1"/>
     <w:lsdException w:name="Unresolved Mention" w:semiHidden="1" w:unhideWhenUsed="1"/>
     <w:lsdException w:name="Smart Link" w:semiHidden="1" w:unhideWhenUsed="1"/>
+    <w:lsdException w:name="Smart Link Error" w:semiHidden="1" w:unhideWhenUsed="1"/>
   </w:latentStyles>
   <w:style w:type="paragraph" w:default="1" w:styleId="Normal">
     <w:name w:val="Normal"/>
@@ -1648,6 +1841,7 @@
   <w:style w:type="character" w:default="1" w:styleId="Fontepargpadro">
     <w:name w:val="Default Paragraph Font"/>
     <w:uiPriority w:val="1"/>
+    <w:semiHidden/>
     <w:unhideWhenUsed/>
   </w:style>
   <w:style w:type="table" w:default="1" w:styleId="Tabelanormal">

</xml_diff>

<commit_message>
Criação do BD e Tabelas dentro do código da aplicação
</commit_message>
<xml_diff>
--- a/POO_Trabalho_Amarildo_Jorge_de_Jesus_Junior.docx
+++ b/POO_Trabalho_Amarildo_Jorge_de_Jesus_Junior.docx
@@ -601,16 +601,7 @@
           <w:sz w:val="24"/>
           <w:szCs w:val="24"/>
         </w:rPr>
-        <w:t>e Consulta</w:t>
-      </w:r>
-      <w:r>
-        <w:rPr>
-          <w:b/>
-          <w:bCs/>
-          <w:sz w:val="24"/>
-          <w:szCs w:val="24"/>
-        </w:rPr>
-        <w:t xml:space="preserve"> de Fabricantes: </w:t>
+        <w:t xml:space="preserve">e Consulta de Fabricantes: </w:t>
       </w:r>
       <w:r>
         <w:rPr>
@@ -655,16 +646,7 @@
           <w:sz w:val="24"/>
           <w:szCs w:val="24"/>
         </w:rPr>
-        <w:t>e Consulta</w:t>
-      </w:r>
-      <w:r>
-        <w:rPr>
-          <w:b/>
-          <w:bCs/>
-          <w:sz w:val="24"/>
-          <w:szCs w:val="24"/>
-        </w:rPr>
-        <w:t xml:space="preserve"> de Produtos: </w:t>
+        <w:t xml:space="preserve">e Consulta de Produtos: </w:t>
       </w:r>
       <w:r>
         <w:rPr>
@@ -702,16 +684,7 @@
           <w:sz w:val="24"/>
           <w:szCs w:val="24"/>
         </w:rPr>
-        <w:t xml:space="preserve"> </w:t>
-      </w:r>
-      <w:r>
-        <w:rPr>
-          <w:b/>
-          <w:bCs/>
-          <w:sz w:val="24"/>
-          <w:szCs w:val="24"/>
-        </w:rPr>
-        <w:t>e Consulta</w:t>
+        <w:t xml:space="preserve"> e Consulta</w:t>
       </w:r>
       <w:r>
         <w:rPr>
@@ -797,14 +770,7 @@
           <w:sz w:val="24"/>
           <w:szCs w:val="24"/>
         </w:rPr>
-        <w:t>afim de ter controle de cada venda realizada</w:t>
-      </w:r>
-      <w:r>
-        <w:rPr>
-          <w:sz w:val="24"/>
-          <w:szCs w:val="24"/>
-        </w:rPr>
-        <w:t>;</w:t>
+        <w:t>afim de ter controle de cada venda realizada;</w:t>
       </w:r>
     </w:p>
     <w:p>
@@ -1009,8 +975,6 @@
           </wp:inline>
         </w:drawing>
       </w:r>
-      <w:bookmarkStart w:id="0" w:name="_GoBack"/>
-      <w:bookmarkEnd w:id="0"/>
     </w:p>
     <w:p>
       <w:pPr>
@@ -1042,9 +1006,9 @@
           <w:noProof/>
         </w:rPr>
         <w:drawing>
-          <wp:inline distT="0" distB="0" distL="0" distR="0" wp14:anchorId="37D06747" wp14:editId="760BDBB4">
-            <wp:extent cx="6645910" cy="4248785"/>
-            <wp:effectExtent l="0" t="0" r="2540" b="0"/>
+          <wp:inline distT="0" distB="0" distL="0" distR="0" wp14:anchorId="220191F8" wp14:editId="7C95F2DE">
+            <wp:extent cx="6645910" cy="4238625"/>
+            <wp:effectExtent l="0" t="0" r="2540" b="9525"/>
             <wp:docPr id="1" name="Imagem 1"/>
             <wp:cNvGraphicFramePr>
               <a:graphicFrameLocks xmlns:a="http://schemas.openxmlformats.org/drawingml/2006/main" noChangeAspect="1"/>
@@ -1065,7 +1029,7 @@
                   <pic:spPr>
                     <a:xfrm>
                       <a:off x="0" y="0"/>
-                      <a:ext cx="6645910" cy="4248785"/>
+                      <a:ext cx="6645910" cy="4238625"/>
                     </a:xfrm>
                     <a:prstGeom prst="rect">
                       <a:avLst/>
@@ -1077,6 +1041,8 @@
           </wp:inline>
         </w:drawing>
       </w:r>
+      <w:bookmarkStart w:id="0" w:name="_GoBack"/>
+      <w:bookmarkEnd w:id="0"/>
     </w:p>
     <w:sectPr>
       <w:pgSz w:w="11906" w:h="16838"/>
@@ -1564,6 +1530,7 @@
     <w:lsdException w:name="HTML Sample" w:semiHidden="1" w:unhideWhenUsed="1"/>
     <w:lsdException w:name="HTML Typewriter" w:semiHidden="1" w:unhideWhenUsed="1"/>
     <w:lsdException w:name="HTML Variable" w:semiHidden="1" w:unhideWhenUsed="1"/>
+    <w:lsdException w:name="Normal Table" w:semiHidden="1" w:unhideWhenUsed="1"/>
     <w:lsdException w:name="annotation subject" w:semiHidden="1" w:unhideWhenUsed="1"/>
     <w:lsdException w:name="No List" w:semiHidden="1" w:unhideWhenUsed="1"/>
     <w:lsdException w:name="Outline List 1" w:semiHidden="1" w:unhideWhenUsed="1"/>
@@ -1610,8 +1577,10 @@
     <w:lsdException w:name="Table Subtle 2" w:semiHidden="1" w:unhideWhenUsed="1"/>
     <w:lsdException w:name="Table Web 1" w:semiHidden="1" w:unhideWhenUsed="1"/>
     <w:lsdException w:name="Table Web 2" w:semiHidden="1" w:unhideWhenUsed="1"/>
+    <w:lsdException w:name="Table Web 3" w:semiHidden="1" w:unhideWhenUsed="1"/>
     <w:lsdException w:name="Balloon Text" w:semiHidden="1" w:unhideWhenUsed="1"/>
     <w:lsdException w:name="Table Grid" w:uiPriority="39"/>
+    <w:lsdException w:name="Table Theme" w:semiHidden="1" w:unhideWhenUsed="1"/>
     <w:lsdException w:name="Placeholder Text" w:semiHidden="1"/>
     <w:lsdException w:name="No Spacing" w:uiPriority="1" w:qFormat="1"/>
     <w:lsdException w:name="Light Shading" w:uiPriority="60"/>

</xml_diff>

<commit_message>
Criada telas de Cadastro de Clientes, Representantes, Fabricantes e Produtos
</commit_message>
<xml_diff>
--- a/POO_Trabalho_Amarildo_Jorge_de_Jesus_Junior.docx
+++ b/POO_Trabalho_Amarildo_Jorge_de_Jesus_Junior.docx
@@ -1006,9 +1006,9 @@
           <w:noProof/>
         </w:rPr>
         <w:drawing>
-          <wp:inline distT="0" distB="0" distL="0" distR="0" wp14:anchorId="220191F8" wp14:editId="7C95F2DE">
-            <wp:extent cx="6645910" cy="4238625"/>
-            <wp:effectExtent l="0" t="0" r="2540" b="9525"/>
+          <wp:inline distT="0" distB="0" distL="0" distR="0" wp14:anchorId="0BB46DAC" wp14:editId="64C704BA">
+            <wp:extent cx="6645910" cy="4237355"/>
+            <wp:effectExtent l="0" t="0" r="2540" b="0"/>
             <wp:docPr id="1" name="Imagem 1"/>
             <wp:cNvGraphicFramePr>
               <a:graphicFrameLocks xmlns:a="http://schemas.openxmlformats.org/drawingml/2006/main" noChangeAspect="1"/>
@@ -1029,7 +1029,7 @@
                   <pic:spPr>
                     <a:xfrm>
                       <a:off x="0" y="0"/>
-                      <a:ext cx="6645910" cy="4238625"/>
+                      <a:ext cx="6645910" cy="4237355"/>
                     </a:xfrm>
                     <a:prstGeom prst="rect">
                       <a:avLst/>

</xml_diff>